<commit_message>
Updated lab 6 instructions
And added links for upcoming weeks (need to be completed though.)
</commit_message>
<xml_diff>
--- a/Labs/Lab6/Lab6Instructions_CS296N.docx
+++ b/Labs/Lab6/Lab6Instructions_CS296N.docx
@@ -47,23 +47,6 @@
     <w:p>
       <w:pPr>
         <w:rPr>
-          <w:b/>
-          <w:sz w:val="28"/>
-          <w:szCs w:val="28"/>
-        </w:rPr>
-      </w:pPr>
-      <w:r>
-        <w:rPr>
-          <w:b/>
-          <w:sz w:val="28"/>
-          <w:szCs w:val="28"/>
-        </w:rPr>
-        <w:t>Part 1</w:t>
-      </w:r>
-    </w:p>
-    <w:p>
-      <w:pPr>
-        <w:rPr>
           <w:rFonts w:asciiTheme="minorHAnsi" w:hAnsiTheme="minorHAnsi"/>
           <w:sz w:val="24"/>
           <w:szCs w:val="24"/>
@@ -181,7 +164,15 @@
           <w:sz w:val="24"/>
           <w:szCs w:val="24"/>
         </w:rPr>
-        <w:t>A member table</w:t>
+        <w:t xml:space="preserve">A </w:t>
+      </w:r>
+      <w:r>
+        <w:rPr>
+          <w:rFonts w:asciiTheme="minorHAnsi" w:hAnsiTheme="minorHAnsi"/>
+          <w:sz w:val="24"/>
+          <w:szCs w:val="24"/>
+        </w:rPr>
+        <w:t>User domain model</w:t>
       </w:r>
       <w:r>
         <w:rPr>
@@ -190,7 +181,23 @@
           <w:szCs w:val="24"/>
         </w:rPr>
         <w:br/>
-        <w:t xml:space="preserve">You can call this anything you like, but it should be based on a model class that is derived from </w:t>
+        <w:t xml:space="preserve">You can call this anything you like, but it </w:t>
+      </w:r>
+      <w:r>
+        <w:rPr>
+          <w:rFonts w:asciiTheme="minorHAnsi" w:hAnsiTheme="minorHAnsi"/>
+          <w:sz w:val="24"/>
+          <w:szCs w:val="24"/>
+        </w:rPr>
+        <w:t>must be</w:t>
+      </w:r>
+      <w:r>
+        <w:rPr>
+          <w:rFonts w:asciiTheme="minorHAnsi" w:hAnsiTheme="minorHAnsi"/>
+          <w:sz w:val="24"/>
+          <w:szCs w:val="24"/>
+        </w:rPr>
+        <w:t xml:space="preserve"> derived from </w:t>
       </w:r>
       <w:proofErr w:type="spellStart"/>
       <w:r>
@@ -222,7 +229,25 @@
           <w:sz w:val="24"/>
           <w:szCs w:val="24"/>
         </w:rPr>
-        <w:t>Require authentication before users can post, edit, or delete messages</w:t>
+        <w:t xml:space="preserve">One of your other domain models needs to have a User. For example, the </w:t>
+      </w:r>
+      <w:proofErr w:type="spellStart"/>
+      <w:r>
+        <w:rPr>
+          <w:rFonts w:asciiTheme="minorHAnsi" w:hAnsiTheme="minorHAnsi"/>
+          <w:sz w:val="24"/>
+          <w:szCs w:val="24"/>
+        </w:rPr>
+        <w:t>BookStoreDemo</w:t>
+      </w:r>
+      <w:proofErr w:type="spellEnd"/>
+      <w:r>
+        <w:rPr>
+          <w:rFonts w:asciiTheme="minorHAnsi" w:hAnsiTheme="minorHAnsi"/>
+          <w:sz w:val="24"/>
+          <w:szCs w:val="24"/>
+        </w:rPr>
+        <w:t xml:space="preserve"> Cart has a User.</w:t>
       </w:r>
     </w:p>
     <w:p>
@@ -238,87 +263,25 @@
           <w:szCs w:val="24"/>
         </w:rPr>
       </w:pPr>
+      <w:r>
+        <w:rPr>
+          <w:rFonts w:asciiTheme="minorHAnsi" w:hAnsiTheme="minorHAnsi"/>
+          <w:sz w:val="24"/>
+          <w:szCs w:val="24"/>
+        </w:rPr>
+        <w:t>Require authentication before users can post, edit, or delete messages</w:t>
+      </w:r>
+    </w:p>
+    <w:p>
+      <w:pPr>
+        <w:rPr>
+          <w:rFonts w:asciiTheme="minorHAnsi" w:hAnsiTheme="minorHAnsi"/>
+          <w:sz w:val="24"/>
+          <w:szCs w:val="24"/>
+        </w:rPr>
+      </w:pPr>
       <w:bookmarkStart w:id="0" w:name="_GoBack"/>
       <w:bookmarkEnd w:id="0"/>
-    </w:p>
-    <w:p>
-      <w:pPr>
-        <w:rPr>
-          <w:b/>
-          <w:sz w:val="28"/>
-          <w:szCs w:val="28"/>
-        </w:rPr>
-      </w:pPr>
-      <w:r>
-        <w:rPr>
-          <w:b/>
-          <w:sz w:val="28"/>
-          <w:szCs w:val="28"/>
-        </w:rPr>
-        <w:t>Part 2</w:t>
-      </w:r>
-    </w:p>
-    <w:p>
-      <w:pPr>
-        <w:rPr>
-          <w:rFonts w:asciiTheme="minorHAnsi" w:hAnsiTheme="minorHAnsi"/>
-          <w:sz w:val="24"/>
-          <w:szCs w:val="24"/>
-        </w:rPr>
-      </w:pPr>
-      <w:r>
-        <w:rPr>
-          <w:rFonts w:asciiTheme="minorHAnsi" w:hAnsiTheme="minorHAnsi"/>
-          <w:sz w:val="24"/>
-          <w:szCs w:val="24"/>
-        </w:rPr>
-        <w:t xml:space="preserve">Enhance the appearance of one or more views by using the </w:t>
-      </w:r>
-      <w:proofErr w:type="gramStart"/>
-      <w:r>
-        <w:rPr>
-          <w:rFonts w:asciiTheme="minorHAnsi" w:hAnsiTheme="minorHAnsi"/>
-          <w:sz w:val="24"/>
-          <w:szCs w:val="24"/>
-        </w:rPr>
-        <w:t>Display  and</w:t>
-      </w:r>
-      <w:proofErr w:type="gramEnd"/>
-      <w:r>
-        <w:rPr>
-          <w:rFonts w:asciiTheme="minorHAnsi" w:hAnsiTheme="minorHAnsi"/>
-          <w:sz w:val="24"/>
-          <w:szCs w:val="24"/>
-        </w:rPr>
-        <w:t xml:space="preserve"> </w:t>
-      </w:r>
-      <w:proofErr w:type="spellStart"/>
-      <w:r>
-        <w:rPr>
-          <w:rFonts w:asciiTheme="minorHAnsi" w:hAnsiTheme="minorHAnsi"/>
-          <w:sz w:val="24"/>
-          <w:szCs w:val="24"/>
-        </w:rPr>
-        <w:t>DisplayFormat</w:t>
-      </w:r>
-      <w:proofErr w:type="spellEnd"/>
-      <w:r>
-        <w:rPr>
-          <w:rFonts w:asciiTheme="minorHAnsi" w:hAnsiTheme="minorHAnsi"/>
-          <w:sz w:val="24"/>
-          <w:szCs w:val="24"/>
-        </w:rPr>
-        <w:t xml:space="preserve"> annotations.</w:t>
-      </w:r>
-    </w:p>
-    <w:p>
-      <w:pPr>
-        <w:rPr>
-          <w:rFonts w:asciiTheme="minorHAnsi" w:hAnsiTheme="minorHAnsi"/>
-          <w:sz w:val="24"/>
-          <w:szCs w:val="24"/>
-        </w:rPr>
-      </w:pPr>
     </w:p>
     <w:p>
       <w:pPr>
@@ -529,7 +492,7 @@
         <w:sz w:val="32"/>
         <w:szCs w:val="32"/>
       </w:rPr>
-      <w:t>6 – Authorization and Authentication</w:t>
+      <w:t>6 –Authentication</w:t>
     </w:r>
   </w:p>
   <w:p>
@@ -553,7 +516,7 @@
   <w:abstractNum w:abstractNumId="0">
     <w:nsid w:val="FFFFFF1D"/>
     <w:multiLevelType w:val="multilevel"/>
-    <w:tmpl w:val="61CAE22C"/>
+    <w:tmpl w:val="D3B8B0F2"/>
     <w:lvl w:ilvl="0">
       <w:start w:val="1"/>
       <w:numFmt w:val="bullet"/>

</xml_diff>